<commit_message>
admin kan een tijdsblok update
</commit_message>
<xml_diff>
--- a/Opdracht_2b.docx
+++ b/Opdracht_2b.docx
@@ -743,6 +743,12 @@
                 <w:lang w:val="nl-NL"/>
               </w:rPr>
             </w:pPr>
+            <w:r>
+              <w:rPr>
+                <w:lang w:val="nl-NL"/>
+              </w:rPr>
+              <w:t>De downloadbare PDF moet voorzien zijn de datums</w:t>
+            </w:r>
           </w:p>
         </w:tc>
         <w:tc>
@@ -761,6 +767,12 @@
                 <w:lang w:val="nl-NL"/>
               </w:rPr>
             </w:pPr>
+            <w:r>
+              <w:rPr>
+                <w:lang w:val="nl-NL"/>
+              </w:rPr>
+              <w:t>Ja</w:t>
+            </w:r>
           </w:p>
         </w:tc>
         <w:tc>
@@ -798,6 +810,26 @@
                 <w:lang w:val="nl-NL"/>
               </w:rPr>
             </w:pPr>
+            <w:r>
+              <w:rPr>
+                <w:lang w:val="nl-NL"/>
+              </w:rPr>
+              <w:t xml:space="preserve">De </w:t>
+            </w:r>
+            <w:proofErr w:type="spellStart"/>
+            <w:r>
+              <w:rPr>
+                <w:lang w:val="nl-NL"/>
+              </w:rPr>
+              <w:t>admin</w:t>
+            </w:r>
+            <w:proofErr w:type="spellEnd"/>
+            <w:r>
+              <w:rPr>
+                <w:lang w:val="nl-NL"/>
+              </w:rPr>
+              <w:t xml:space="preserve"> moet het tijdsblok tijdelijk uitkunnen zetten</w:t>
+            </w:r>
           </w:p>
         </w:tc>
         <w:tc>
@@ -816,6 +848,12 @@
                 <w:lang w:val="nl-NL"/>
               </w:rPr>
             </w:pPr>
+            <w:r>
+              <w:rPr>
+                <w:lang w:val="nl-NL"/>
+              </w:rPr>
+              <w:t>Ja</w:t>
+            </w:r>
           </w:p>
         </w:tc>
         <w:tc>
@@ -1105,7 +1143,19 @@
               <w:rPr>
                 <w:lang w:val="nl-NL"/>
               </w:rPr>
-              <w:t xml:space="preserve">Hier werd het verkeerde tijdsblok weggehaald omdat ik een bootstrap </w:t>
+              <w:t>Hier werd het verkeerde tijdsblok weggehaald</w:t>
+            </w:r>
+            <w:r>
+              <w:rPr>
+                <w:lang w:val="nl-NL"/>
+              </w:rPr>
+              <w:t>, dit omdat</w:t>
+            </w:r>
+            <w:r>
+              <w:rPr>
+                <w:lang w:val="nl-NL"/>
+              </w:rPr>
+              <w:t xml:space="preserve"> ik een bootstrap </w:t>
             </w:r>
             <w:proofErr w:type="spellStart"/>
             <w:r>
@@ -1128,6 +1178,12 @@
               </w:rPr>
               <w:t>modal</w:t>
             </w:r>
+            <w:r>
+              <w:rPr>
+                <w:lang w:val="nl-NL"/>
+              </w:rPr>
+              <w:t>s</w:t>
+            </w:r>
             <w:proofErr w:type="spellEnd"/>
             <w:r>
               <w:rPr>
@@ -1149,19 +1205,43 @@
               </w:rPr>
               <w:t xml:space="preserve"> en wordt </w:t>
             </w:r>
+            <w:r>
+              <w:rPr>
+                <w:lang w:val="nl-NL"/>
+              </w:rPr>
+              <w:t>geactiveerd</w:t>
+            </w:r>
+            <w:r>
+              <w:rPr>
+                <w:lang w:val="nl-NL"/>
+              </w:rPr>
+              <w:t xml:space="preserve"> met een ID</w:t>
+            </w:r>
+            <w:r>
+              <w:rPr>
+                <w:lang w:val="nl-NL"/>
+              </w:rPr>
+              <w:t xml:space="preserve"> met javascript</w:t>
+            </w:r>
+            <w:r>
+              <w:rPr>
+                <w:lang w:val="nl-NL"/>
+              </w:rPr>
+              <w:t xml:space="preserve">. Maar dit </w:t>
+            </w:r>
             <w:proofErr w:type="spellStart"/>
             <w:r>
               <w:rPr>
                 <w:lang w:val="nl-NL"/>
               </w:rPr>
-              <w:t>geactiveert</w:t>
+              <w:t>id</w:t>
             </w:r>
             <w:proofErr w:type="spellEnd"/>
             <w:r>
               <w:rPr>
                 <w:lang w:val="nl-NL"/>
               </w:rPr>
-              <w:t xml:space="preserve"> met een ID. Maar dit </w:t>
+              <w:t xml:space="preserve"> was niet dynamisch dit heb ik opgelost door het </w:t>
             </w:r>
             <w:proofErr w:type="spellStart"/>
             <w:r>
@@ -1175,13 +1255,27 @@
               <w:rPr>
                 <w:lang w:val="nl-NL"/>
               </w:rPr>
-              <w:t xml:space="preserve"> was niet dynamisch dit heb ik opgelost door het </w:t>
+              <w:t xml:space="preserve"> </w:t>
             </w:r>
             <w:proofErr w:type="spellStart"/>
             <w:r>
               <w:rPr>
                 <w:lang w:val="nl-NL"/>
               </w:rPr>
+              <w:t>attribute</w:t>
+            </w:r>
+            <w:proofErr w:type="spellEnd"/>
+            <w:r>
+              <w:rPr>
+                <w:lang w:val="nl-NL"/>
+              </w:rPr>
+              <w:t xml:space="preserve"> de </w:t>
+            </w:r>
+            <w:proofErr w:type="spellStart"/>
+            <w:r>
+              <w:rPr>
+                <w:lang w:val="nl-NL"/>
+              </w:rPr>
               <w:t>id</w:t>
             </w:r>
             <w:proofErr w:type="spellEnd"/>
@@ -1189,34 +1283,6 @@
               <w:rPr>
                 <w:lang w:val="nl-NL"/>
               </w:rPr>
-              <w:t xml:space="preserve"> </w:t>
-            </w:r>
-            <w:proofErr w:type="spellStart"/>
-            <w:r>
-              <w:rPr>
-                <w:lang w:val="nl-NL"/>
-              </w:rPr>
-              <w:t>attribute</w:t>
-            </w:r>
-            <w:proofErr w:type="spellEnd"/>
-            <w:r>
-              <w:rPr>
-                <w:lang w:val="nl-NL"/>
-              </w:rPr>
-              <w:t xml:space="preserve"> de </w:t>
-            </w:r>
-            <w:proofErr w:type="spellStart"/>
-            <w:r>
-              <w:rPr>
-                <w:lang w:val="nl-NL"/>
-              </w:rPr>
-              <w:t>id</w:t>
-            </w:r>
-            <w:proofErr w:type="spellEnd"/>
-            <w:r>
-              <w:rPr>
-                <w:lang w:val="nl-NL"/>
-              </w:rPr>
               <w:t xml:space="preserve"> van het tijdsblok mee te nemen.</w:t>
             </w:r>
           </w:p>
@@ -1237,9 +1303,32 @@
           <w:p>
             <w:pPr>
               <w:rPr>
-                <w:lang w:val="nl-NL"/>
-              </w:rPr>
-            </w:pPr>
+                <w:b/>
+                <w:bCs/>
+                <w:lang w:val="nl-NL"/>
+              </w:rPr>
+            </w:pPr>
+            <w:r>
+              <w:rPr>
+                <w:b/>
+                <w:bCs/>
+                <w:lang w:val="nl-NL"/>
+              </w:rPr>
+              <w:t>De downloadbare PDF voorzien van Datums</w:t>
+            </w:r>
+          </w:p>
+          <w:p>
+            <w:pPr>
+              <w:rPr>
+                <w:lang w:val="nl-NL"/>
+              </w:rPr>
+            </w:pPr>
+            <w:r>
+              <w:rPr>
+                <w:lang w:val="nl-NL"/>
+              </w:rPr>
+              <w:t>Het aanmeld bewijs was niet voorzien van datums. Deze heb ik met behulp van een select query in het PDF geplaatst.</w:t>
+            </w:r>
           </w:p>
           <w:p>
             <w:pPr>
@@ -1304,7 +1393,6 @@
         <w:rPr>
           <w:lang w:val="nl-NL"/>
         </w:rPr>
-        <w:lastRenderedPageBreak/>
         <w:t xml:space="preserve">Opdracht </w:t>
       </w:r>
       <w:r>

</xml_diff>